<commit_message>
Made changes to Lab 2
</commit_message>
<xml_diff>
--- a/Lab 2/Lab.2.docx
+++ b/Lab 2/Lab.2.docx
@@ -235,7 +235,10 @@
         <w:t>Identification</w:t>
       </w:r>
       <w:r>
-        <w:t xml:space="preserve"> – describes the fragment and how it’s different from the datagram.</w:t>
+        <w:t xml:space="preserve"> – describes the fragment</w:t>
+      </w:r>
+      <w:r>
+        <w:t>.</w:t>
       </w:r>
     </w:p>
     <w:p>
@@ -265,7 +268,10 @@
         <w:t>Fragment Offset</w:t>
       </w:r>
       <w:r>
-        <w:t xml:space="preserve"> – Is if a packet is too big to take apart and put together. In this case its 0,</w:t>
+        <w:t xml:space="preserve"> – Is if a packet is too big to take apart and put together. In this case its 0</w:t>
+      </w:r>
+      <w:r>
+        <w:t>.</w:t>
       </w:r>
     </w:p>
     <w:p>
@@ -328,10 +334,6 @@
     <w:p>
       <w:pPr>
         <w:pStyle w:val="ListParagraph"/>
-        <w:numPr>
-          <w:ilvl w:val="0"/>
-          <w:numId w:val="1"/>
-        </w:numPr>
       </w:pPr>
     </w:p>
     <w:p>
@@ -438,7 +440,21 @@
         <w:rPr>
           <w:lang w:val="en-IE" w:eastAsia="zh-CN"/>
         </w:rPr>
-        <w:t xml:space="preserve">Dead Space – Another that is based in a sci-fi universe and this time its third-person shooter that is also a horror game as the player is trapped on a ship and fights to survive and escape the ship. The best feature of the game is the inventory that opens in front of the main character and does not pause the game meaning that you are vulnerable even in the UI for the inventory. Also has narrow corridors that the player moves through that will have jump scares to scare the players and gives a uneasy feeling to players. </w:t>
+        <w:t xml:space="preserve">Dead Space – Another that is based in a sci-fi universe and this time its third-person shooter that is also a horror game as the player is trapped on a ship and fights to survive and escape the ship. The best feature of the game is the inventory that opens in front of the main character and does not pause the game meaning that you are vulnerable even in the UI for the inventory. Also has narrow corridors that the player moves through that will have jump scares to scare the players and gives </w:t>
+      </w:r>
+      <w:proofErr w:type="gramStart"/>
+      <w:r>
+        <w:rPr>
+          <w:lang w:val="en-IE" w:eastAsia="zh-CN"/>
+        </w:rPr>
+        <w:t>a</w:t>
+      </w:r>
+      <w:proofErr w:type="gramEnd"/>
+      <w:r>
+        <w:rPr>
+          <w:lang w:val="en-IE" w:eastAsia="zh-CN"/>
+        </w:rPr>
+        <w:t xml:space="preserve"> uneasy feeling to players. </w:t>
       </w:r>
     </w:p>
     <w:p>

</xml_diff>